<commit_message>
nuevos manuales de usuarios y update en vistas
</commit_message>
<xml_diff>
--- a/docs/Manuales de usuario/Manual de usuario - Registrar consultas.docx
+++ b/docs/Manuales de usuario/Manual de usuario - Registrar consultas.docx
@@ -83,7 +83,6 @@
           <w:szCs w:val="32"/>
         </w:rPr>
       </w:pPr>
-      <w:proofErr w:type="gramStart"/>
       <w:r>
         <w:rPr>
           <w:rFonts w:ascii="Verdana" w:hAnsi="Verdana"/>
@@ -120,7 +119,6 @@
         </w:rPr>
         <w:t>0</w:t>
       </w:r>
-      <w:proofErr w:type="gramEnd"/>
     </w:p>
     <w:p>
       <w:pPr>
@@ -1065,7 +1063,6 @@
     <w:p/>
     <w:p/>
     <w:p/>
-    <w:p/>
     <w:p>
       <w:pPr>
         <w:pStyle w:val="Ttulo1"/>
@@ -1097,6 +1094,7 @@
           <w:szCs w:val="30"/>
           <w:u w:val="single"/>
         </w:rPr>
+        <w:lastRenderedPageBreak/>
         <w:t>Pasos a seguir</w:t>
       </w:r>
       <w:bookmarkEnd w:id="1"/>
@@ -1167,7 +1165,25 @@
           <w:color w:val="000000"/>
           <w:lang w:eastAsia="es-AR"/>
         </w:rPr>
-        <w:t>consultas, debe hacer click al menú desplegable ubicado en el menú lateral derecho llamado “Turnos y Consultas”</w:t>
+        <w:t xml:space="preserve">consultas, debe hacer </w:t>
+      </w:r>
+      <w:proofErr w:type="spellStart"/>
+      <w:r>
+        <w:rPr>
+          <w:rFonts w:ascii="Verdana" w:eastAsia="Times New Roman" w:hAnsi="Verdana" w:cs="Times New Roman"/>
+          <w:color w:val="000000"/>
+          <w:lang w:eastAsia="es-AR"/>
+        </w:rPr>
+        <w:t>click</w:t>
+      </w:r>
+      <w:proofErr w:type="spellEnd"/>
+      <w:r>
+        <w:rPr>
+          <w:rFonts w:ascii="Verdana" w:eastAsia="Times New Roman" w:hAnsi="Verdana" w:cs="Times New Roman"/>
+          <w:color w:val="000000"/>
+          <w:lang w:eastAsia="es-AR"/>
+        </w:rPr>
+        <w:t xml:space="preserve"> al menú desplegable ubicado en el menú lateral derecho llamado “Turnos y Consultas”</w:t>
       </w:r>
       <w:r>
         <w:rPr>
@@ -1183,7 +1199,25 @@
           <w:color w:val="000000"/>
           <w:lang w:eastAsia="es-AR"/>
         </w:rPr>
-        <w:t xml:space="preserve"> Esto desplegará dos opciones. “Turnos Pendientes” e “Historial de turnos”. Hacemos click en “Turnos Pendientes”. Nos redirige a la vista de los turnos pendientes del día y del resto de días.</w:t>
+        <w:t xml:space="preserve"> Esto desplegará dos opciones. “Turnos Pendientes” e “Historial de turnos”. Hacemos </w:t>
+      </w:r>
+      <w:proofErr w:type="spellStart"/>
+      <w:r>
+        <w:rPr>
+          <w:rFonts w:ascii="Verdana" w:eastAsia="Times New Roman" w:hAnsi="Verdana" w:cs="Times New Roman"/>
+          <w:color w:val="000000"/>
+          <w:lang w:eastAsia="es-AR"/>
+        </w:rPr>
+        <w:t>click</w:t>
+      </w:r>
+      <w:proofErr w:type="spellEnd"/>
+      <w:r>
+        <w:rPr>
+          <w:rFonts w:ascii="Verdana" w:eastAsia="Times New Roman" w:hAnsi="Verdana" w:cs="Times New Roman"/>
+          <w:color w:val="000000"/>
+          <w:lang w:eastAsia="es-AR"/>
+        </w:rPr>
+        <w:t xml:space="preserve"> en “Turnos Pendientes”. Nos redirige a la vista de los turnos pendientes del día y del resto de días.</w:t>
       </w:r>
     </w:p>
     <w:p>
@@ -1212,6 +1246,7 @@
       <w:r>
         <w:rPr>
           <w:rFonts w:ascii="Verdana" w:eastAsia="Times New Roman" w:hAnsi="Verdana" w:cs="Times New Roman"/>
+          <w:noProof/>
           <w:color w:val="000000"/>
           <w:lang w:eastAsia="es-AR"/>
         </w:rPr>
@@ -1331,10 +1366,10 @@
       <w:r>
         <w:rPr>
           <w:rFonts w:ascii="Verdana" w:eastAsia="Times New Roman" w:hAnsi="Verdana" w:cs="Times New Roman"/>
-          <w:color w:val="000000"/>
-          <w:lang w:eastAsia="es-AR"/>
-        </w:rPr>
-        <w:lastRenderedPageBreak/>
+          <w:noProof/>
+          <w:color w:val="000000"/>
+          <w:lang w:eastAsia="es-AR"/>
+        </w:rPr>
         <w:drawing>
           <wp:inline distT="0" distB="0" distL="0" distR="0" wp14:anchorId="7082654E" wp14:editId="10B8EEF5">
             <wp:extent cx="5400040" cy="2602230"/>
@@ -1515,63 +1550,66 @@
           <w:color w:val="000000"/>
           <w:lang w:eastAsia="es-AR"/>
         </w:rPr>
-        <w:t xml:space="preserve">Si hacemos click en el botón celeste “Nuevo”, se nos abrirá una pestaña dentro de esta misma vista para registrar un nuevo </w:t>
-      </w:r>
-      <w:r>
-        <w:rPr>
-          <w:rFonts w:ascii="Verdana" w:eastAsia="Times New Roman" w:hAnsi="Verdana" w:cs="Times New Roman"/>
+        <w:t xml:space="preserve">Si hacemos </w:t>
+      </w:r>
+      <w:proofErr w:type="spellStart"/>
+      <w:r>
+        <w:rPr>
+          <w:rFonts w:ascii="Verdana" w:eastAsia="Times New Roman" w:hAnsi="Verdana" w:cs="Times New Roman"/>
+          <w:color w:val="000000"/>
+          <w:lang w:eastAsia="es-AR"/>
+        </w:rPr>
+        <w:t>click</w:t>
+      </w:r>
+      <w:proofErr w:type="spellEnd"/>
+      <w:r>
+        <w:rPr>
+          <w:rFonts w:ascii="Verdana" w:eastAsia="Times New Roman" w:hAnsi="Verdana" w:cs="Times New Roman"/>
+          <w:color w:val="000000"/>
+          <w:lang w:eastAsia="es-AR"/>
+        </w:rPr>
+        <w:t xml:space="preserve"> en el botón celeste “Nuevo”, se nos abrirá una pestaña dentro de esta misma vista para registrar un nuevo tratamiento en caso de que necesite. El mismo solicitará ingresar el nombre del tratamiento, el tipo de dieta asociada al mismo y los tipos de actividades asociadas. Completamos los campos y presionamos el botón del margen inferior derecho de color verde “Guardar” para registrar el nuevo tratamiento y nos redirige al formulario nuevamente de registro de consulta.</w:t>
+      </w:r>
+      <w:r>
+        <w:rPr>
+          <w:rFonts w:ascii="Verdana" w:eastAsia="Times New Roman" w:hAnsi="Verdana" w:cs="Times New Roman"/>
+          <w:color w:val="000000"/>
+          <w:lang w:eastAsia="es-AR"/>
+        </w:rPr>
+        <w:t xml:space="preserve"> (En este caso no lo hacemos porque no consideramos necesario).</w:t>
+      </w:r>
+    </w:p>
+    <w:p>
+      <w:pPr>
+        <w:spacing w:after="0" w:line="240" w:lineRule="auto"/>
+        <w:ind w:left="720"/>
+        <w:textAlignment w:val="baseline"/>
+        <w:rPr>
+          <w:rFonts w:ascii="Verdana" w:eastAsia="Times New Roman" w:hAnsi="Verdana" w:cs="Times New Roman"/>
+          <w:color w:val="000000"/>
+          <w:lang w:eastAsia="es-AR"/>
+        </w:rPr>
+      </w:pPr>
+    </w:p>
+    <w:p>
+      <w:pPr>
+        <w:spacing w:after="0" w:line="240" w:lineRule="auto"/>
+        <w:ind w:left="360"/>
+        <w:textAlignment w:val="baseline"/>
+        <w:rPr>
+          <w:rFonts w:ascii="Verdana" w:eastAsia="Times New Roman" w:hAnsi="Verdana" w:cs="Times New Roman"/>
+          <w:color w:val="000000"/>
+          <w:lang w:eastAsia="es-AR"/>
+        </w:rPr>
+      </w:pPr>
+      <w:r>
+        <w:rPr>
+          <w:rFonts w:ascii="Verdana" w:eastAsia="Times New Roman" w:hAnsi="Verdana" w:cs="Times New Roman"/>
+          <w:noProof/>
           <w:color w:val="000000"/>
           <w:lang w:eastAsia="es-AR"/>
         </w:rPr>
         <w:lastRenderedPageBreak/>
-        <w:t>tratamiento en caso de que necesite. El mismo solicitará ingresar el nombre del tratamiento, el tipo de dieta asociada al mismo y los tipos de actividades asociadas. Completamos los campos y presionamos el botón del margen inferior derecho de color verde “Guardar” para registrar el nuevo tratamiento y n</w:t>
-      </w:r>
-      <w:r>
-        <w:rPr>
-          <w:rFonts w:ascii="Verdana" w:eastAsia="Times New Roman" w:hAnsi="Verdana" w:cs="Times New Roman"/>
-          <w:color w:val="000000"/>
-          <w:lang w:eastAsia="es-AR"/>
-        </w:rPr>
-        <w:t>os redirige al formulario nuevamente de registro de consulta.</w:t>
-      </w:r>
-      <w:r>
-        <w:rPr>
-          <w:rFonts w:ascii="Verdana" w:eastAsia="Times New Roman" w:hAnsi="Verdana" w:cs="Times New Roman"/>
-          <w:color w:val="000000"/>
-          <w:lang w:eastAsia="es-AR"/>
-        </w:rPr>
-        <w:t xml:space="preserve"> (En este caso no lo hacemos porque no consideramos necesario).</w:t>
-      </w:r>
-    </w:p>
-    <w:p>
-      <w:pPr>
-        <w:spacing w:after="0" w:line="240" w:lineRule="auto"/>
-        <w:ind w:left="720"/>
-        <w:textAlignment w:val="baseline"/>
-        <w:rPr>
-          <w:rFonts w:ascii="Verdana" w:eastAsia="Times New Roman" w:hAnsi="Verdana" w:cs="Times New Roman"/>
-          <w:color w:val="000000"/>
-          <w:lang w:eastAsia="es-AR"/>
-        </w:rPr>
-      </w:pPr>
-    </w:p>
-    <w:p>
-      <w:pPr>
-        <w:spacing w:after="0" w:line="240" w:lineRule="auto"/>
-        <w:ind w:left="360"/>
-        <w:textAlignment w:val="baseline"/>
-        <w:rPr>
-          <w:rFonts w:ascii="Verdana" w:eastAsia="Times New Roman" w:hAnsi="Verdana" w:cs="Times New Roman"/>
-          <w:color w:val="000000"/>
-          <w:lang w:eastAsia="es-AR"/>
-        </w:rPr>
-      </w:pPr>
-      <w:r>
-        <w:rPr>
-          <w:rFonts w:ascii="Verdana" w:eastAsia="Times New Roman" w:hAnsi="Verdana" w:cs="Times New Roman"/>
-          <w:color w:val="000000"/>
-          <w:lang w:eastAsia="es-AR"/>
-        </w:rPr>
         <w:drawing>
           <wp:inline distT="0" distB="0" distL="0" distR="0" wp14:anchorId="56A03753" wp14:editId="66EB48B0">
             <wp:extent cx="5400040" cy="2282190"/>
@@ -1669,6 +1707,7 @@
       <w:r>
         <w:rPr>
           <w:rFonts w:ascii="Verdana" w:eastAsia="Times New Roman" w:hAnsi="Verdana" w:cs="Times New Roman"/>
+          <w:noProof/>
           <w:color w:val="000000"/>
           <w:lang w:eastAsia="es-AR"/>
         </w:rPr>
@@ -1770,10 +1809,10 @@
       <w:r>
         <w:rPr>
           <w:rFonts w:ascii="Verdana" w:eastAsia="Times New Roman" w:hAnsi="Verdana" w:cs="Times New Roman"/>
-          <w:color w:val="000000"/>
-          <w:lang w:eastAsia="es-AR"/>
-        </w:rPr>
-        <w:lastRenderedPageBreak/>
+          <w:noProof/>
+          <w:color w:val="000000"/>
+          <w:lang w:eastAsia="es-AR"/>
+        </w:rPr>
         <w:drawing>
           <wp:inline distT="0" distB="0" distL="0" distR="0" wp14:anchorId="22DF766B" wp14:editId="71CEB0D3">
             <wp:extent cx="4477375" cy="533474"/>
@@ -1872,9 +1911,11 @@
       <w:r>
         <w:rPr>
           <w:rFonts w:ascii="Verdana" w:eastAsia="Times New Roman" w:hAnsi="Verdana" w:cs="Times New Roman"/>
-          <w:color w:val="000000"/>
-          <w:lang w:eastAsia="es-AR"/>
-        </w:rPr>
+          <w:noProof/>
+          <w:color w:val="000000"/>
+          <w:lang w:eastAsia="es-AR"/>
+        </w:rPr>
+        <w:lastRenderedPageBreak/>
         <w:drawing>
           <wp:inline distT="0" distB="0" distL="0" distR="0" wp14:anchorId="75AE6A1A" wp14:editId="3F295B23">
             <wp:extent cx="3877216" cy="1333686"/>
@@ -1973,6 +2014,7 @@
       <w:r>
         <w:rPr>
           <w:rFonts w:ascii="Verdana" w:eastAsia="Times New Roman" w:hAnsi="Verdana" w:cs="Times New Roman"/>
+          <w:noProof/>
           <w:color w:val="000000"/>
           <w:lang w:eastAsia="es-AR"/>
         </w:rPr>
@@ -2073,6 +2115,7 @@
       <w:r>
         <w:rPr>
           <w:rFonts w:ascii="Verdana" w:eastAsia="Times New Roman" w:hAnsi="Verdana" w:cs="Times New Roman"/>
+          <w:noProof/>
           <w:color w:val="000000"/>
           <w:lang w:eastAsia="es-AR"/>
         </w:rPr>
@@ -2263,46 +2306,47 @@
           <w:color w:val="000000"/>
           <w:lang w:eastAsia="es-AR"/>
         </w:rPr>
+        <w:t xml:space="preserve"> </w:t>
+      </w:r>
+      <w:r>
+        <w:rPr>
+          <w:rFonts w:ascii="Verdana" w:eastAsia="Times New Roman" w:hAnsi="Verdana" w:cs="Times New Roman"/>
+          <w:color w:val="000000"/>
+          <w:lang w:eastAsia="es-AR"/>
+        </w:rPr>
+        <w:t>Si marcamos que si deseamos generar los planes nos aparece una alerta preguntando si deseamos generar o no. Presionamos el botón verde “Sí, generar plan de alimentación” y lo mismo para el plan de seguimiento.</w:t>
+      </w:r>
+    </w:p>
+    <w:p>
+      <w:pPr>
+        <w:spacing w:after="0" w:line="240" w:lineRule="auto"/>
+        <w:ind w:left="360"/>
+        <w:textAlignment w:val="baseline"/>
+        <w:rPr>
+          <w:rFonts w:ascii="Verdana" w:eastAsia="Times New Roman" w:hAnsi="Verdana" w:cs="Times New Roman"/>
+          <w:color w:val="000000"/>
+          <w:lang w:eastAsia="es-AR"/>
+        </w:rPr>
+      </w:pPr>
+    </w:p>
+    <w:p>
+      <w:pPr>
+        <w:spacing w:after="0" w:line="240" w:lineRule="auto"/>
+        <w:textAlignment w:val="baseline"/>
+        <w:rPr>
+          <w:rFonts w:ascii="Verdana" w:eastAsia="Times New Roman" w:hAnsi="Verdana" w:cs="Times New Roman"/>
+          <w:color w:val="000000"/>
+          <w:lang w:eastAsia="es-AR"/>
+        </w:rPr>
+      </w:pPr>
+      <w:r>
+        <w:rPr>
+          <w:rFonts w:ascii="Verdana" w:eastAsia="Times New Roman" w:hAnsi="Verdana" w:cs="Times New Roman"/>
+          <w:noProof/>
+          <w:color w:val="000000"/>
+          <w:lang w:eastAsia="es-AR"/>
+        </w:rPr>
         <w:lastRenderedPageBreak/>
-        <w:t xml:space="preserve"> </w:t>
-      </w:r>
-      <w:r>
-        <w:rPr>
-          <w:rFonts w:ascii="Verdana" w:eastAsia="Times New Roman" w:hAnsi="Verdana" w:cs="Times New Roman"/>
-          <w:color w:val="000000"/>
-          <w:lang w:eastAsia="es-AR"/>
-        </w:rPr>
-        <w:t>Si marcamos que si deseamos generar los planes nos aparece una alerta preguntando si deseamos generar o no. Presionamos el botón verde “Sí, generar plan de alimentación” y lo mismo para el plan de seguimiento.</w:t>
-      </w:r>
-    </w:p>
-    <w:p>
-      <w:pPr>
-        <w:spacing w:after="0" w:line="240" w:lineRule="auto"/>
-        <w:ind w:left="360"/>
-        <w:textAlignment w:val="baseline"/>
-        <w:rPr>
-          <w:rFonts w:ascii="Verdana" w:eastAsia="Times New Roman" w:hAnsi="Verdana" w:cs="Times New Roman"/>
-          <w:color w:val="000000"/>
-          <w:lang w:eastAsia="es-AR"/>
-        </w:rPr>
-      </w:pPr>
-    </w:p>
-    <w:p>
-      <w:pPr>
-        <w:spacing w:after="0" w:line="240" w:lineRule="auto"/>
-        <w:textAlignment w:val="baseline"/>
-        <w:rPr>
-          <w:rFonts w:ascii="Verdana" w:eastAsia="Times New Roman" w:hAnsi="Verdana" w:cs="Times New Roman"/>
-          <w:color w:val="000000"/>
-          <w:lang w:eastAsia="es-AR"/>
-        </w:rPr>
-      </w:pPr>
-      <w:r>
-        <w:rPr>
-          <w:rFonts w:ascii="Verdana" w:eastAsia="Times New Roman" w:hAnsi="Verdana" w:cs="Times New Roman"/>
-          <w:color w:val="000000"/>
-          <w:lang w:eastAsia="es-AR"/>
-        </w:rPr>
         <w:drawing>
           <wp:inline distT="0" distB="0" distL="0" distR="0" wp14:anchorId="2434FFDA" wp14:editId="37791CAE">
             <wp:extent cx="5400040" cy="2904490"/>
@@ -2365,6 +2409,7 @@
       <w:r>
         <w:rPr>
           <w:rFonts w:ascii="Verdana" w:eastAsia="Times New Roman" w:hAnsi="Verdana" w:cs="Times New Roman"/>
+          <w:noProof/>
           <w:color w:val="000000"/>
           <w:lang w:eastAsia="es-AR"/>
         </w:rPr>
@@ -2481,9 +2526,11 @@
       <w:r>
         <w:rPr>
           <w:rFonts w:ascii="Verdana" w:eastAsia="Times New Roman" w:hAnsi="Verdana" w:cs="Times New Roman"/>
-          <w:color w:val="000000"/>
-          <w:lang w:eastAsia="es-AR"/>
-        </w:rPr>
+          <w:noProof/>
+          <w:color w:val="000000"/>
+          <w:lang w:eastAsia="es-AR"/>
+        </w:rPr>
+        <w:lastRenderedPageBreak/>
         <w:drawing>
           <wp:inline distT="0" distB="0" distL="0" distR="0" wp14:anchorId="1159562E" wp14:editId="51C5337F">
             <wp:extent cx="5400040" cy="1489710"/>
@@ -2581,6 +2628,7 @@
       <w:r>
         <w:rPr>
           <w:rFonts w:ascii="Verdana" w:eastAsia="Times New Roman" w:hAnsi="Verdana" w:cs="Times New Roman"/>
+          <w:noProof/>
           <w:color w:val="000000"/>
           <w:lang w:eastAsia="es-AR"/>
         </w:rPr>
@@ -2661,7 +2709,25 @@
           <w:color w:val="000000"/>
           <w:lang w:eastAsia="es-AR"/>
         </w:rPr>
-        <w:t>Una vez ingresado peso y altura, debemos hacemos click en el botón verde “Calcular IMC”. Esto completará automáticamente el campo “IMC actual” y genera un posible Diagnóstico (Se puede editar en caso de ser necesario).</w:t>
+        <w:t xml:space="preserve">Una vez ingresado peso y altura, debemos hacemos </w:t>
+      </w:r>
+      <w:proofErr w:type="spellStart"/>
+      <w:r>
+        <w:rPr>
+          <w:rFonts w:ascii="Verdana" w:eastAsia="Times New Roman" w:hAnsi="Verdana" w:cs="Times New Roman"/>
+          <w:color w:val="000000"/>
+          <w:lang w:eastAsia="es-AR"/>
+        </w:rPr>
+        <w:t>click</w:t>
+      </w:r>
+      <w:proofErr w:type="spellEnd"/>
+      <w:r>
+        <w:rPr>
+          <w:rFonts w:ascii="Verdana" w:eastAsia="Times New Roman" w:hAnsi="Verdana" w:cs="Times New Roman"/>
+          <w:color w:val="000000"/>
+          <w:lang w:eastAsia="es-AR"/>
+        </w:rPr>
+        <w:t xml:space="preserve"> en el botón verde “Calcular IMC”. Esto completará automáticamente el campo “IMC actual” y genera un posible Diagnóstico (Se puede editar en caso de ser necesario).</w:t>
       </w:r>
     </w:p>
     <w:p>
@@ -2691,6 +2757,7 @@
       <w:r>
         <w:rPr>
           <w:rFonts w:ascii="Verdana" w:eastAsia="Times New Roman" w:hAnsi="Verdana" w:cs="Times New Roman"/>
+          <w:noProof/>
           <w:color w:val="000000"/>
           <w:lang w:eastAsia="es-AR"/>
         </w:rPr>
@@ -2763,16 +2830,24 @@
           <w:color w:val="000000"/>
           <w:lang w:eastAsia="es-AR"/>
         </w:rPr>
+        <w:t xml:space="preserve"> </w:t>
+      </w:r>
+      <w:r>
+        <w:rPr>
+          <w:rFonts w:ascii="Verdana" w:eastAsia="Times New Roman" w:hAnsi="Verdana" w:cs="Times New Roman"/>
+          <w:color w:val="000000"/>
+          <w:lang w:eastAsia="es-AR"/>
+        </w:rPr>
+        <w:t xml:space="preserve">Las opciones “Nuevas mediciones de circunferencias” y “Nuevas mediciones de pliegues” son opcionales. Si presionamos aparecen los </w:t>
+      </w:r>
+      <w:r>
+        <w:rPr>
+          <w:rFonts w:ascii="Verdana" w:eastAsia="Times New Roman" w:hAnsi="Verdana" w:cs="Times New Roman"/>
+          <w:color w:val="000000"/>
+          <w:lang w:eastAsia="es-AR"/>
+        </w:rPr>
         <w:lastRenderedPageBreak/>
-        <w:t xml:space="preserve"> </w:t>
-      </w:r>
-      <w:r>
-        <w:rPr>
-          <w:rFonts w:ascii="Verdana" w:eastAsia="Times New Roman" w:hAnsi="Verdana" w:cs="Times New Roman"/>
-          <w:color w:val="000000"/>
-          <w:lang w:eastAsia="es-AR"/>
-        </w:rPr>
-        <w:t>Las opciones “Nuevas mediciones de circunferencias” y “Nuevas mediciones de pliegues” son opcionales. Si presionamos aparecen los campos necesarios para ingresar las mediciones correspondientes. En este caso no marcamos.</w:t>
+        <w:t>campos necesarios para ingresar las mediciones correspondientes. En este caso no marcamos.</w:t>
       </w:r>
     </w:p>
     <w:p>
@@ -2801,6 +2876,7 @@
       <w:r>
         <w:rPr>
           <w:rFonts w:ascii="Verdana" w:eastAsia="Times New Roman" w:hAnsi="Verdana" w:cs="Times New Roman"/>
+          <w:noProof/>
           <w:color w:val="000000"/>
           <w:lang w:eastAsia="es-AR"/>
         </w:rPr>
@@ -2945,6 +3021,7 @@
       <w:r>
         <w:rPr>
           <w:rFonts w:ascii="Verdana" w:eastAsia="Times New Roman" w:hAnsi="Verdana" w:cs="Times New Roman"/>
+          <w:noProof/>
           <w:color w:val="000000"/>
           <w:lang w:eastAsia="es-AR"/>
         </w:rPr>
@@ -3053,6 +3130,7 @@
       <w:r>
         <w:rPr>
           <w:rFonts w:ascii="Verdana" w:eastAsia="Times New Roman" w:hAnsi="Verdana" w:cs="Times New Roman"/>
+          <w:noProof/>
           <w:color w:val="000000"/>
           <w:lang w:eastAsia="es-AR"/>
         </w:rPr>
@@ -3117,6 +3195,7 @@
       <w:r>
         <w:rPr>
           <w:rFonts w:ascii="Verdana" w:eastAsia="Times New Roman" w:hAnsi="Verdana" w:cs="Times New Roman"/>
+          <w:noProof/>
           <w:color w:val="000000"/>
           <w:lang w:eastAsia="es-AR"/>
         </w:rPr>
@@ -3225,6 +3304,7 @@
       <w:r>
         <w:rPr>
           <w:rFonts w:ascii="Verdana" w:eastAsia="Times New Roman" w:hAnsi="Verdana" w:cs="Times New Roman"/>
+          <w:noProof/>
           <w:color w:val="000000"/>
           <w:lang w:eastAsia="es-AR"/>
         </w:rPr>
@@ -3296,29 +3376,7 @@
           <w:szCs w:val="24"/>
           <w:lang w:eastAsia="es-AR"/>
         </w:rPr>
-        <w:t xml:space="preserve">el sistema de registro de consultas se enfoca principalmente mantener registrados los datos de pacientes y que ellos puedan hacer su propio seguimiento y evolución, y en la generación automática de los planes. Las mediciones de pliegues y de circunferencias se pueden </w:t>
-      </w:r>
-      <w:proofErr w:type="gramStart"/>
-      <w:r>
-        <w:rPr>
-          <w:rFonts w:ascii="Verdana" w:eastAsia="Times New Roman" w:hAnsi="Verdana" w:cs="Times New Roman"/>
-          <w:color w:val="000000"/>
-          <w:sz w:val="24"/>
-          <w:szCs w:val="24"/>
-          <w:lang w:eastAsia="es-AR"/>
-        </w:rPr>
-        <w:t>utilizar</w:t>
-      </w:r>
-      <w:proofErr w:type="gramEnd"/>
-      <w:r>
-        <w:rPr>
-          <w:rFonts w:ascii="Verdana" w:eastAsia="Times New Roman" w:hAnsi="Verdana" w:cs="Times New Roman"/>
-          <w:color w:val="000000"/>
-          <w:sz w:val="24"/>
-          <w:szCs w:val="24"/>
-          <w:lang w:eastAsia="es-AR"/>
-        </w:rPr>
-        <w:t xml:space="preserve"> pero no modificar la forma en la que trabaja el sistema a la hora de generar planes y en el seguimiento de los pacientes.</w:t>
+        <w:t>el sistema de registro de consultas se enfoca principalmente mantener registrados los datos de pacientes y que ellos puedan hacer su propio seguimiento y evolución, y en la generación automática de los planes. Las mediciones de pliegues y de circunferencias se pueden utilizar pero no modificar la forma en la que trabaja el sistema a la hora de generar planes y en el seguimiento de los pacientes.</w:t>
       </w:r>
       <w:r>
         <w:rPr>
@@ -4059,6 +4117,7 @@
       <w:r>
         <w:rPr>
           <w:rFonts w:ascii="Verdana" w:eastAsia="Times New Roman" w:hAnsi="Verdana" w:cs="Times New Roman"/>
+          <w:noProof/>
           <w:color w:val="000000"/>
           <w:sz w:val="24"/>
           <w:szCs w:val="24"/>
@@ -4168,6 +4227,7 @@
       <w:r>
         <w:rPr>
           <w:rFonts w:ascii="Verdana" w:eastAsia="Times New Roman" w:hAnsi="Verdana" w:cs="Times New Roman"/>
+          <w:noProof/>
           <w:color w:val="000000"/>
           <w:sz w:val="24"/>
           <w:szCs w:val="24"/>
@@ -4277,6 +4337,7 @@
       <w:r>
         <w:rPr>
           <w:rFonts w:ascii="Verdana" w:eastAsia="Times New Roman" w:hAnsi="Verdana" w:cs="Times New Roman"/>
+          <w:noProof/>
           <w:color w:val="000000"/>
           <w:sz w:val="24"/>
           <w:szCs w:val="24"/>
@@ -4386,6 +4447,7 @@
       <w:r>
         <w:rPr>
           <w:rFonts w:ascii="Verdana" w:eastAsia="Times New Roman" w:hAnsi="Verdana" w:cs="Times New Roman"/>
+          <w:noProof/>
           <w:color w:val="000000"/>
           <w:sz w:val="24"/>
           <w:szCs w:val="24"/>
@@ -4498,6 +4560,7 @@
       <w:r>
         <w:rPr>
           <w:rFonts w:ascii="Verdana" w:eastAsia="Times New Roman" w:hAnsi="Verdana" w:cs="Times New Roman"/>
+          <w:noProof/>
           <w:color w:val="000000"/>
           <w:sz w:val="24"/>
           <w:szCs w:val="24"/>
@@ -4577,7 +4640,29 @@
           <w:szCs w:val="24"/>
           <w:lang w:eastAsia="es-AR"/>
         </w:rPr>
-        <w:t>Hacemos click en el botón celeste “Detalles del plan” y observamos los detalles del mismo.</w:t>
+        <w:t xml:space="preserve">Hacemos </w:t>
+      </w:r>
+      <w:proofErr w:type="spellStart"/>
+      <w:r>
+        <w:rPr>
+          <w:rFonts w:ascii="Verdana" w:eastAsia="Times New Roman" w:hAnsi="Verdana" w:cs="Times New Roman"/>
+          <w:color w:val="000000"/>
+          <w:sz w:val="24"/>
+          <w:szCs w:val="24"/>
+          <w:lang w:eastAsia="es-AR"/>
+        </w:rPr>
+        <w:t>click</w:t>
+      </w:r>
+      <w:proofErr w:type="spellEnd"/>
+      <w:r>
+        <w:rPr>
+          <w:rFonts w:ascii="Verdana" w:eastAsia="Times New Roman" w:hAnsi="Verdana" w:cs="Times New Roman"/>
+          <w:color w:val="000000"/>
+          <w:sz w:val="24"/>
+          <w:szCs w:val="24"/>
+          <w:lang w:eastAsia="es-AR"/>
+        </w:rPr>
+        <w:t xml:space="preserve"> en el botón celeste “Detalles del plan” y observamos los detalles del mismo.</w:t>
       </w:r>
     </w:p>
     <w:p>
@@ -4607,6 +4692,7 @@
       <w:r>
         <w:rPr>
           <w:rFonts w:ascii="Verdana" w:eastAsia="Times New Roman" w:hAnsi="Verdana" w:cs="Times New Roman"/>
+          <w:noProof/>
           <w:color w:val="000000"/>
           <w:sz w:val="24"/>
           <w:szCs w:val="24"/>
@@ -4686,7 +4772,29 @@
           <w:szCs w:val="24"/>
           <w:lang w:eastAsia="es-AR"/>
         </w:rPr>
-        <w:t>Hacemos click en el botón amarillo “Otros planes para consultar todos los planes asociados”.</w:t>
+        <w:t xml:space="preserve">Hacemos </w:t>
+      </w:r>
+      <w:proofErr w:type="spellStart"/>
+      <w:r>
+        <w:rPr>
+          <w:rFonts w:ascii="Verdana" w:eastAsia="Times New Roman" w:hAnsi="Verdana" w:cs="Times New Roman"/>
+          <w:color w:val="000000"/>
+          <w:sz w:val="24"/>
+          <w:szCs w:val="24"/>
+          <w:lang w:eastAsia="es-AR"/>
+        </w:rPr>
+        <w:t>click</w:t>
+      </w:r>
+      <w:proofErr w:type="spellEnd"/>
+      <w:r>
+        <w:rPr>
+          <w:rFonts w:ascii="Verdana" w:eastAsia="Times New Roman" w:hAnsi="Verdana" w:cs="Times New Roman"/>
+          <w:color w:val="000000"/>
+          <w:sz w:val="24"/>
+          <w:szCs w:val="24"/>
+          <w:lang w:eastAsia="es-AR"/>
+        </w:rPr>
+        <w:t xml:space="preserve"> en el botón amarillo “Otros planes para consultar todos los planes asociados”.</w:t>
       </w:r>
     </w:p>
     <w:p>
@@ -4718,6 +4826,7 @@
       <w:r>
         <w:rPr>
           <w:rFonts w:ascii="Verdana" w:eastAsia="Times New Roman" w:hAnsi="Verdana" w:cs="Times New Roman"/>
+          <w:noProof/>
           <w:color w:val="000000"/>
           <w:sz w:val="24"/>
           <w:szCs w:val="24"/>
@@ -4827,6 +4936,7 @@
       <w:r>
         <w:rPr>
           <w:rFonts w:ascii="Verdana" w:eastAsia="Times New Roman" w:hAnsi="Verdana" w:cs="Times New Roman"/>
+          <w:noProof/>
           <w:color w:val="000000"/>
           <w:sz w:val="24"/>
           <w:szCs w:val="24"/>

</xml_diff>